<commit_message>
Update Dokumentacji przez Promotora
</commit_message>
<xml_diff>
--- a/Dokumentacja/Dokumentacja-Projektu-Inzynierskiego.docx
+++ b/Dokumentacja/Dokumentacja-Projektu-Inzynierskiego.docx
@@ -1,6 +1,6 @@
 
 <file path=word/document.xml><?xml version="1.0" encoding="utf-8"?>
-<w:document xmlns:wpc="http://schemas.microsoft.com/office/word/2010/wordprocessingCanvas" xmlns:cx="http://schemas.microsoft.com/office/drawing/2014/chartex" xmlns:cx1="http://schemas.microsoft.com/office/drawing/2015/9/8/chartex" xmlns:cx2="http://schemas.microsoft.com/office/drawing/2015/10/21/chartex" xmlns:cx3="http://schemas.microsoft.com/office/drawing/2016/5/9/chartex" xmlns:cx4="http://schemas.microsoft.com/office/drawing/2016/5/10/chartex" xmlns:cx5="http://schemas.microsoft.com/office/drawing/2016/5/11/chartex" xmlns:cx6="http://schemas.microsoft.com/office/drawing/2016/5/12/chartex" xmlns:cx7="http://schemas.microsoft.com/office/drawing/2016/5/13/chartex" xmlns:cx8="http://schemas.microsoft.com/office/drawing/2016/5/14/chartex" xmlns:mc="http://schemas.openxmlformats.org/markup-compatibility/2006" xmlns:aink="http://schemas.microsoft.com/office/drawing/2016/ink" xmlns:am3d="http://schemas.microsoft.com/office/drawing/2017/model3d" xmlns:o="urn:schemas-microsoft-com:office:office" xmlns:r="http://schemas.openxmlformats.org/officeDocument/2006/relationships" xmlns:m="http://schemas.openxmlformats.org/officeDocument/2006/math" xmlns:v="urn:schemas-microsoft-com:vml" xmlns:wp14="http://schemas.microsoft.com/office/word/2010/wordprocessingDrawing" xmlns:wp="http://schemas.openxmlformats.org/drawingml/2006/wordprocessingDrawing" xmlns:w10="urn:schemas-microsoft-com:office:word" xmlns:w="http://schemas.openxmlformats.org/wordprocessingml/2006/main" xmlns:w14="http://schemas.microsoft.com/office/word/2010/wordml" xmlns:w15="http://schemas.microsoft.com/office/word/2012/wordml" xmlns:w16cid="http://schemas.microsoft.com/office/word/2016/wordml/cid" xmlns:w16se="http://schemas.microsoft.com/office/word/2015/wordml/symex" xmlns:wpg="http://schemas.microsoft.com/office/word/2010/wordprocessingGroup" xmlns:wpi="http://schemas.microsoft.com/office/word/2010/wordprocessingInk" xmlns:wne="http://schemas.microsoft.com/office/word/2006/wordml" xmlns:wps="http://schemas.microsoft.com/office/word/2010/wordprocessingShape" mc:Ignorable="w14 w15 w16se w16cid wp14">
+<w:document xmlns:wpc="http://schemas.microsoft.com/office/word/2010/wordprocessingCanvas" xmlns:cx="http://schemas.microsoft.com/office/drawing/2014/chartex" xmlns:cx1="http://schemas.microsoft.com/office/drawing/2015/9/8/chartex" xmlns:mc="http://schemas.openxmlformats.org/markup-compatibility/2006" xmlns:o="urn:schemas-microsoft-com:office:office" xmlns:r="http://schemas.openxmlformats.org/officeDocument/2006/relationships" xmlns:m="http://schemas.openxmlformats.org/officeDocument/2006/math" xmlns:v="urn:schemas-microsoft-com:vml" xmlns:wp14="http://schemas.microsoft.com/office/word/2010/wordprocessingDrawing" xmlns:wp="http://schemas.openxmlformats.org/drawingml/2006/wordprocessingDrawing" xmlns:w10="urn:schemas-microsoft-com:office:word" xmlns:w="http://schemas.openxmlformats.org/wordprocessingml/2006/main" xmlns:w14="http://schemas.microsoft.com/office/word/2010/wordml" xmlns:w15="http://schemas.microsoft.com/office/word/2012/wordml" xmlns:w16se="http://schemas.microsoft.com/office/word/2015/wordml/symex" xmlns:wpg="http://schemas.microsoft.com/office/word/2010/wordprocessingGroup" xmlns:wpi="http://schemas.microsoft.com/office/word/2010/wordprocessingInk" xmlns:wne="http://schemas.microsoft.com/office/word/2006/wordml" xmlns:wps="http://schemas.microsoft.com/office/word/2010/wordprocessingShape" mc:Ignorable="w14 w15 w16se wp14">
   <w:body>
     <w:p>
       <w:pPr>
@@ -98,7 +98,7 @@
           <w:sz w:val="36"/>
           <w:szCs w:val="36"/>
         </w:rPr>
-        <w:t>Implementacja gry platformowej przy użyciu wysokopoziomowego narzędzia programistycznego GDevelop5</w:t>
+        <w:t>Implementacja gry platformowej</w:t>
       </w:r>
     </w:p>
     <w:p>
@@ -355,6 +355,7 @@
           <w:b/>
           <w:color w:val="000000"/>
         </w:rPr>
+        <w:lastRenderedPageBreak/>
         <w:t xml:space="preserve">A1 Dane Opiekuna </w:t>
       </w:r>
     </w:p>
@@ -461,7 +462,7 @@
               <w:rPr>
                 <w:color w:val="000000"/>
               </w:rPr>
-              <w:t xml:space="preserve">dr </w:t>
+              <w:t>Doktor</w:t>
             </w:r>
           </w:p>
         </w:tc>
@@ -653,7 +654,13 @@
               <w:rPr>
                 <w:color w:val="000000"/>
               </w:rPr>
-              <w:t>informatyka</w:t>
+              <w:t>I</w:t>
+            </w:r>
+            <w:r>
+              <w:rPr>
+                <w:color w:val="000000"/>
+              </w:rPr>
+              <w:t>nformatyka</w:t>
             </w:r>
           </w:p>
         </w:tc>
@@ -710,7 +717,13 @@
               <w:rPr>
                 <w:color w:val="000000"/>
               </w:rPr>
-              <w:t>niestacjonarny</w:t>
+              <w:t>N</w:t>
+            </w:r>
+            <w:r>
+              <w:rPr>
+                <w:color w:val="000000"/>
+              </w:rPr>
+              <w:t>iestacjonarny</w:t>
             </w:r>
           </w:p>
         </w:tc>
@@ -879,7 +892,13 @@
               <w:rPr>
                 <w:color w:val="000000"/>
               </w:rPr>
-              <w:t>informatyka</w:t>
+              <w:t>I</w:t>
+            </w:r>
+            <w:r>
+              <w:rPr>
+                <w:color w:val="000000"/>
+              </w:rPr>
+              <w:t>nformatyka</w:t>
             </w:r>
           </w:p>
         </w:tc>
@@ -936,7 +955,13 @@
               <w:rPr>
                 <w:color w:val="000000"/>
               </w:rPr>
-              <w:t>niestacjonarny</w:t>
+              <w:t>N</w:t>
+            </w:r>
+            <w:r>
+              <w:rPr>
+                <w:color w:val="000000"/>
+              </w:rPr>
+              <w:t>iestacjonarny</w:t>
             </w:r>
           </w:p>
         </w:tc>
@@ -1105,7 +1130,13 @@
               <w:rPr>
                 <w:color w:val="000000"/>
               </w:rPr>
-              <w:t>informatyka</w:t>
+              <w:t>I</w:t>
+            </w:r>
+            <w:r>
+              <w:rPr>
+                <w:color w:val="000000"/>
+              </w:rPr>
+              <w:t>nformatyka</w:t>
             </w:r>
           </w:p>
         </w:tc>
@@ -1162,7 +1193,13 @@
               <w:rPr>
                 <w:color w:val="000000"/>
               </w:rPr>
-              <w:t>niestacjonarny</w:t>
+              <w:t>N</w:t>
+            </w:r>
+            <w:r>
+              <w:rPr>
+                <w:color w:val="000000"/>
+              </w:rPr>
+              <w:t>iestacjonarny</w:t>
             </w:r>
           </w:p>
         </w:tc>
@@ -1332,7 +1369,13 @@
               <w:rPr>
                 <w:color w:val="000000"/>
               </w:rPr>
-              <w:t>informatyka</w:t>
+              <w:t>I</w:t>
+            </w:r>
+            <w:r>
+              <w:rPr>
+                <w:color w:val="000000"/>
+              </w:rPr>
+              <w:t>nformatyka</w:t>
             </w:r>
           </w:p>
         </w:tc>
@@ -1389,7 +1432,13 @@
               <w:rPr>
                 <w:color w:val="000000"/>
               </w:rPr>
-              <w:t>niestacjonarny</w:t>
+              <w:t>N</w:t>
+            </w:r>
+            <w:r>
+              <w:rPr>
+                <w:color w:val="000000"/>
+              </w:rPr>
+              <w:t>iestacjonarny</w:t>
             </w:r>
           </w:p>
         </w:tc>
@@ -1714,7 +1763,19 @@
         <w:rPr>
           <w:color w:val="auto"/>
         </w:rPr>
-        <w:t xml:space="preserve">Gra jako produkt końcowy przede wszystkim ma służyć celom rozrywkowym grających, jednak w przypadku stosowania narzędzia GDevelop sam proces tworzenia gry może stanowić swoistą rozrywką dla samych tworzących. Wybierając to narzędzie optymalizujemy wykorzystanie czasu skupiając się przede wszystkim na grywalności i głównym wątku </w:t>
+        <w:t>Gra jako produkt końcowy przede wszystkim ma służyć celom rozrywkowym grających, jednak w przypadku stosowania narzędzia GDevelop sam proces tworzenia gr</w:t>
+      </w:r>
+      <w:r>
+        <w:rPr>
+          <w:color w:val="auto"/>
+        </w:rPr>
+        <w:t>y może stanowić swoistą rozrywkę</w:t>
+      </w:r>
+      <w:r>
+        <w:rPr>
+          <w:color w:val="auto"/>
+        </w:rPr>
+        <w:t xml:space="preserve"> dla samych tworzących. Wybierając to narzędzie optymalizujemy wykorzystanie czasu skupiając się przede wszystkim na grywalności i głównym wątku </w:t>
       </w:r>
       <w:r>
         <w:rPr>
@@ -2020,7 +2081,6 @@
         <w:rPr>
           <w:color w:val="000000" w:themeColor="text1"/>
         </w:rPr>
-        <w:lastRenderedPageBreak/>
         <w:t>Darmowe oprogramowanie do edycji grafiki wektorowej GIMP</w:t>
       </w:r>
       <w:r>
@@ -2095,6 +2155,7 @@
         <w:rPr>
           <w:color w:val="000000" w:themeColor="text1"/>
         </w:rPr>
+        <w:lastRenderedPageBreak/>
         <w:t>p</w:t>
       </w:r>
       <w:r>
@@ -2253,7 +2314,15 @@
           <w:color w:val="000000" w:themeColor="text1"/>
           <w:u w:val="single"/>
         </w:rPr>
-        <w:t>Zaprojektowanie grywalnej wersji gry platformowej przy użyciu programistycznego narzędzia wysokopoziomowego GDevelop</w:t>
+        <w:t>z</w:t>
+      </w:r>
+      <w:r>
+        <w:rPr>
+          <w:b/>
+          <w:color w:val="000000" w:themeColor="text1"/>
+          <w:u w:val="single"/>
+        </w:rPr>
+        <w:t>aprojektowanie grywalnej wersji gry platformowej przy użyciu programistycznego narzędzia wysokopoziomowego GDevelop</w:t>
       </w:r>
       <w:r>
         <w:rPr>
@@ -2298,7 +2367,13 @@
         <w:rPr>
           <w:color w:val="000000" w:themeColor="text1"/>
         </w:rPr>
-        <w:t>Zaprojektowanie oprawy graficznej i otoczenia dla poszczególnych etapów gry,</w:t>
+        <w:t>z</w:t>
+      </w:r>
+      <w:r>
+        <w:rPr>
+          <w:color w:val="000000" w:themeColor="text1"/>
+        </w:rPr>
+        <w:t>aprojektowanie oprawy graficznej i otoczenia dla poszczególnych etapów gry,</w:t>
       </w:r>
     </w:p>
     <w:p>
@@ -2325,7 +2400,13 @@
         <w:rPr>
           <w:color w:val="000000" w:themeColor="text1"/>
         </w:rPr>
-        <w:t>Opracowanie fabuły i wiodącego wątku tematycznego w grze,</w:t>
+        <w:t>o</w:t>
+      </w:r>
+      <w:r>
+        <w:rPr>
+          <w:color w:val="000000" w:themeColor="text1"/>
+        </w:rPr>
+        <w:t>pracowanie fabuły i wiodącego wątku tematycznego w grze,</w:t>
       </w:r>
     </w:p>
     <w:p>
@@ -2352,7 +2433,13 @@
         <w:rPr>
           <w:color w:val="000000" w:themeColor="text1"/>
         </w:rPr>
-        <w:t>Zaprojektowanie, animacja głównej i poboczny postaci występujących w grze,</w:t>
+        <w:t>z</w:t>
+      </w:r>
+      <w:r>
+        <w:rPr>
+          <w:color w:val="000000" w:themeColor="text1"/>
+        </w:rPr>
+        <w:t>aprojektowanie, animacja głównej i poboczny postaci występujących w grze,</w:t>
       </w:r>
     </w:p>
     <w:p>
@@ -2379,7 +2466,27 @@
         <w:rPr>
           <w:color w:val="000000" w:themeColor="text1"/>
         </w:rPr>
-        <w:t>Implementacja zachowań (ang. events) wszystkich aktywnych elementów gry,</w:t>
+        <w:t>i</w:t>
+      </w:r>
+      <w:r>
+        <w:rPr>
+          <w:color w:val="000000" w:themeColor="text1"/>
+        </w:rPr>
+        <w:t xml:space="preserve">mplementacja </w:t>
+      </w:r>
+      <w:proofErr w:type="spellStart"/>
+      <w:r>
+        <w:rPr>
+          <w:color w:val="000000" w:themeColor="text1"/>
+        </w:rPr>
+        <w:t>zachowań</w:t>
+      </w:r>
+      <w:proofErr w:type="spellEnd"/>
+      <w:r>
+        <w:rPr>
+          <w:color w:val="000000" w:themeColor="text1"/>
+        </w:rPr>
+        <w:t xml:space="preserve"> (ang. events) wszystkich aktywnych elementów gry,</w:t>
       </w:r>
     </w:p>
     <w:p>
@@ -2406,7 +2513,13 @@
         <w:rPr>
           <w:color w:val="000000" w:themeColor="text1"/>
         </w:rPr>
-        <w:t>Eksport projektu na użytkowe platformy (Web, Mobile, Desktop).</w:t>
+        <w:t>e</w:t>
+      </w:r>
+      <w:r>
+        <w:rPr>
+          <w:color w:val="000000" w:themeColor="text1"/>
+        </w:rPr>
+        <w:t>ksport projektu na użytkowe platformy (Web, Mobile, Desktop).</w:t>
       </w:r>
     </w:p>
     <w:p>
@@ -3232,6 +3345,8 @@
         </w:rPr>
         <w:t>Zadanie 3</w:t>
       </w:r>
+      <w:bookmarkStart w:id="3" w:name="_GoBack"/>
+      <w:bookmarkEnd w:id="3"/>
     </w:p>
     <w:tbl>
       <w:tblPr>
@@ -15979,15 +16094,7 @@
         <w:rPr>
           <w:color w:val="auto"/>
         </w:rPr>
-        <w:t>doc</w:t>
-      </w:r>
-      <w:bookmarkStart w:id="3" w:name="_GoBack"/>
-      <w:bookmarkEnd w:id="3"/>
-      <w:r>
-        <w:rPr>
-          <w:color w:val="auto"/>
-        </w:rPr>
-        <w:t>elowe,</w:t>
+        <w:t>docelowe,</w:t>
       </w:r>
       <w:r>
         <w:rPr>
@@ -16644,13 +16751,7 @@
         <w:rPr>
           <w:color w:val="auto"/>
         </w:rPr>
-        <w:t xml:space="preserve"> </w:t>
-      </w:r>
-      <w:r>
-        <w:rPr>
-          <w:color w:val="auto"/>
-        </w:rPr>
-        <w:t>wpływają</w:t>
+        <w:t xml:space="preserve"> wpływają</w:t>
       </w:r>
       <w:r>
         <w:rPr>
@@ -16674,13 +16775,7 @@
         <w:rPr>
           <w:color w:val="auto"/>
         </w:rPr>
-        <w:t xml:space="preserve"> rozgrywkę</w:t>
-      </w:r>
-      <w:r>
-        <w:rPr>
-          <w:color w:val="auto"/>
-        </w:rPr>
-        <w:t xml:space="preserve"> </w:t>
+        <w:t xml:space="preserve"> rozgrywkę </w:t>
       </w:r>
       <w:r>
         <w:rPr>
@@ -16811,19 +16906,7 @@
         <w:rPr>
           <w:color w:val="auto"/>
         </w:rPr>
-        <w:t>żółty</w:t>
-      </w:r>
-      <w:r>
-        <w:rPr>
-          <w:color w:val="auto"/>
-        </w:rPr>
-        <w:t>)</w:t>
-      </w:r>
-      <w:r>
-        <w:rPr>
-          <w:color w:val="auto"/>
-        </w:rPr>
-        <w:t xml:space="preserve"> Problemy średniej skali których zakres działania obejmuje grupy obiektów lub dany </w:t>
+        <w:t xml:space="preserve">żółty) Problemy średniej skali których zakres działania obejmuje grupy obiektów lub dany </w:t>
       </w:r>
       <w:r>
         <w:rPr>
@@ -16902,49 +16985,37 @@
         <w:rPr>
           <w:color w:val="auto"/>
         </w:rPr>
+        <w:t xml:space="preserve"> – </w:t>
+      </w:r>
+      <w:r>
+        <w:rPr>
+          <w:color w:val="auto"/>
+        </w:rPr>
+        <w:t>(</w:t>
+      </w:r>
+      <w:r>
+        <w:rPr>
+          <w:color w:val="auto"/>
+        </w:rPr>
+        <w:t>Kolor</w:t>
+      </w:r>
+      <w:r>
+        <w:rPr>
+          <w:color w:val="auto"/>
+        </w:rPr>
+        <w:t>:</w:t>
+      </w:r>
+      <w:r>
+        <w:rPr>
+          <w:color w:val="auto"/>
+        </w:rPr>
         <w:t xml:space="preserve"> </w:t>
       </w:r>
       <w:r>
         <w:rPr>
           <w:color w:val="auto"/>
         </w:rPr>
-        <w:t xml:space="preserve">– </w:t>
-      </w:r>
-      <w:r>
-        <w:rPr>
-          <w:color w:val="auto"/>
-        </w:rPr>
-        <w:t>(</w:t>
-      </w:r>
-      <w:r>
-        <w:rPr>
-          <w:color w:val="auto"/>
-        </w:rPr>
-        <w:t>Kolor</w:t>
-      </w:r>
-      <w:r>
-        <w:rPr>
-          <w:color w:val="auto"/>
-        </w:rPr>
-        <w:t>:</w:t>
-      </w:r>
-      <w:r>
-        <w:rPr>
-          <w:color w:val="auto"/>
-        </w:rPr>
-        <w:t xml:space="preserve"> </w:t>
-      </w:r>
-      <w:r>
-        <w:rPr>
-          <w:color w:val="auto"/>
-        </w:rPr>
-        <w:t>zielony</w:t>
-      </w:r>
-      <w:r>
-        <w:rPr>
-          <w:color w:val="auto"/>
-        </w:rPr>
-        <w:t>)</w:t>
+        <w:t>zielony)</w:t>
       </w:r>
       <w:r>
         <w:rPr>
@@ -17395,39 +17466,7 @@
           <w:bCs/>
           <w:color w:val="auto"/>
         </w:rPr>
-        <w:t>J</w:t>
-      </w:r>
-      <w:r>
-        <w:rPr>
-          <w:b/>
-          <w:bCs/>
-          <w:color w:val="auto"/>
-        </w:rPr>
-        <w:t>eżeli wynik testu</w:t>
-      </w:r>
-      <w:r>
-        <w:rPr>
-          <w:b/>
-          <w:bCs/>
-          <w:color w:val="auto"/>
-        </w:rPr>
-        <w:t xml:space="preserve"> jest</w:t>
-      </w:r>
-      <w:r>
-        <w:rPr>
-          <w:b/>
-          <w:bCs/>
-          <w:color w:val="auto"/>
-        </w:rPr>
-        <w:t xml:space="preserve"> </w:t>
-      </w:r>
-      <w:r>
-        <w:rPr>
-          <w:b/>
-          <w:bCs/>
-          <w:color w:val="auto"/>
-        </w:rPr>
-        <w:t>negatywny</w:t>
+        <w:t>Jeżeli wynik testu jest negatywny</w:t>
       </w:r>
       <w:r>
         <w:rPr>
@@ -17587,6 +17626,9 @@
         <w:t>rozwiązywania błędów</w:t>
       </w:r>
       <w:r>
+        <w:rPr>
+          <w:noProof/>
+        </w:rPr>
         <w:drawing>
           <wp:inline distT="0" distB="0" distL="0" distR="0" wp14:anchorId="556A2D31" wp14:editId="25197A71">
             <wp:extent cx="8892540" cy="4829810"/>
@@ -17656,13 +17698,7 @@
         <w:t xml:space="preserve"> Raport z rozwiązywania błędów</w:t>
       </w:r>
       <w:r>
-        <w:t xml:space="preserve">. </w:t>
-      </w:r>
-      <w:r>
-        <w:t>Źródło:</w:t>
-      </w:r>
-      <w:r>
-        <w:t xml:space="preserve"> Opracowanie własne</w:t>
+        <w:t>. Źródło: Opracowanie własne</w:t>
       </w:r>
     </w:p>
     <w:p>
@@ -17919,7 +17955,7 @@
 </file>
 
 <file path=word/endnotes.xml><?xml version="1.0" encoding="utf-8"?>
-<w:endnotes xmlns:wpc="http://schemas.microsoft.com/office/word/2010/wordprocessingCanvas" xmlns:cx="http://schemas.microsoft.com/office/drawing/2014/chartex" xmlns:cx1="http://schemas.microsoft.com/office/drawing/2015/9/8/chartex" xmlns:cx2="http://schemas.microsoft.com/office/drawing/2015/10/21/chartex" xmlns:cx3="http://schemas.microsoft.com/office/drawing/2016/5/9/chartex" xmlns:cx4="http://schemas.microsoft.com/office/drawing/2016/5/10/chartex" xmlns:cx5="http://schemas.microsoft.com/office/drawing/2016/5/11/chartex" xmlns:cx6="http://schemas.microsoft.com/office/drawing/2016/5/12/chartex" xmlns:cx7="http://schemas.microsoft.com/office/drawing/2016/5/13/chartex" xmlns:cx8="http://schemas.microsoft.com/office/drawing/2016/5/14/chartex" xmlns:mc="http://schemas.openxmlformats.org/markup-compatibility/2006" xmlns:aink="http://schemas.microsoft.com/office/drawing/2016/ink" xmlns:am3d="http://schemas.microsoft.com/office/drawing/2017/model3d" xmlns:o="urn:schemas-microsoft-com:office:office" xmlns:r="http://schemas.openxmlformats.org/officeDocument/2006/relationships" xmlns:m="http://schemas.openxmlformats.org/officeDocument/2006/math" xmlns:v="urn:schemas-microsoft-com:vml" xmlns:wp14="http://schemas.microsoft.com/office/word/2010/wordprocessingDrawing" xmlns:wp="http://schemas.openxmlformats.org/drawingml/2006/wordprocessingDrawing" xmlns:w10="urn:schemas-microsoft-com:office:word" xmlns:w="http://schemas.openxmlformats.org/wordprocessingml/2006/main" xmlns:w14="http://schemas.microsoft.com/office/word/2010/wordml" xmlns:w15="http://schemas.microsoft.com/office/word/2012/wordml" xmlns:w16cid="http://schemas.microsoft.com/office/word/2016/wordml/cid" xmlns:w16se="http://schemas.microsoft.com/office/word/2015/wordml/symex" xmlns:wpg="http://schemas.microsoft.com/office/word/2010/wordprocessingGroup" xmlns:wpi="http://schemas.microsoft.com/office/word/2010/wordprocessingInk" xmlns:wne="http://schemas.microsoft.com/office/word/2006/wordml" xmlns:wps="http://schemas.microsoft.com/office/word/2010/wordprocessingShape" mc:Ignorable="w14 w15 w16se w16cid wp14">
+<w:endnotes xmlns:wpc="http://schemas.microsoft.com/office/word/2010/wordprocessingCanvas" xmlns:cx="http://schemas.microsoft.com/office/drawing/2014/chartex" xmlns:cx1="http://schemas.microsoft.com/office/drawing/2015/9/8/chartex" xmlns:mc="http://schemas.openxmlformats.org/markup-compatibility/2006" xmlns:o="urn:schemas-microsoft-com:office:office" xmlns:r="http://schemas.openxmlformats.org/officeDocument/2006/relationships" xmlns:m="http://schemas.openxmlformats.org/officeDocument/2006/math" xmlns:v="urn:schemas-microsoft-com:vml" xmlns:wp14="http://schemas.microsoft.com/office/word/2010/wordprocessingDrawing" xmlns:wp="http://schemas.openxmlformats.org/drawingml/2006/wordprocessingDrawing" xmlns:w10="urn:schemas-microsoft-com:office:word" xmlns:w="http://schemas.openxmlformats.org/wordprocessingml/2006/main" xmlns:w14="http://schemas.microsoft.com/office/word/2010/wordml" xmlns:w15="http://schemas.microsoft.com/office/word/2012/wordml" xmlns:w16se="http://schemas.microsoft.com/office/word/2015/wordml/symex" xmlns:wpg="http://schemas.microsoft.com/office/word/2010/wordprocessingGroup" xmlns:wpi="http://schemas.microsoft.com/office/word/2010/wordprocessingInk" xmlns:wne="http://schemas.microsoft.com/office/word/2006/wordml" xmlns:wps="http://schemas.microsoft.com/office/word/2010/wordprocessingShape" mc:Ignorable="w14 w15 w16se wp14">
   <w:endnote w:type="separator" w:id="-1">
     <w:p>
       <w:r>
@@ -17938,7 +17974,7 @@
 </file>
 
 <file path=word/footer1.xml><?xml version="1.0" encoding="utf-8"?>
-<w:ftr xmlns:wpc="http://schemas.microsoft.com/office/word/2010/wordprocessingCanvas" xmlns:cx="http://schemas.microsoft.com/office/drawing/2014/chartex" xmlns:cx1="http://schemas.microsoft.com/office/drawing/2015/9/8/chartex" xmlns:cx2="http://schemas.microsoft.com/office/drawing/2015/10/21/chartex" xmlns:cx3="http://schemas.microsoft.com/office/drawing/2016/5/9/chartex" xmlns:cx4="http://schemas.microsoft.com/office/drawing/2016/5/10/chartex" xmlns:cx5="http://schemas.microsoft.com/office/drawing/2016/5/11/chartex" xmlns:cx6="http://schemas.microsoft.com/office/drawing/2016/5/12/chartex" xmlns:cx7="http://schemas.microsoft.com/office/drawing/2016/5/13/chartex" xmlns:cx8="http://schemas.microsoft.com/office/drawing/2016/5/14/chartex" xmlns:mc="http://schemas.openxmlformats.org/markup-compatibility/2006" xmlns:aink="http://schemas.microsoft.com/office/drawing/2016/ink" xmlns:am3d="http://schemas.microsoft.com/office/drawing/2017/model3d" xmlns:o="urn:schemas-microsoft-com:office:office" xmlns:r="http://schemas.openxmlformats.org/officeDocument/2006/relationships" xmlns:m="http://schemas.openxmlformats.org/officeDocument/2006/math" xmlns:v="urn:schemas-microsoft-com:vml" xmlns:wp14="http://schemas.microsoft.com/office/word/2010/wordprocessingDrawing" xmlns:wp="http://schemas.openxmlformats.org/drawingml/2006/wordprocessingDrawing" xmlns:w10="urn:schemas-microsoft-com:office:word" xmlns:w="http://schemas.openxmlformats.org/wordprocessingml/2006/main" xmlns:w14="http://schemas.microsoft.com/office/word/2010/wordml" xmlns:w15="http://schemas.microsoft.com/office/word/2012/wordml" xmlns:w16cid="http://schemas.microsoft.com/office/word/2016/wordml/cid" xmlns:w16se="http://schemas.microsoft.com/office/word/2015/wordml/symex" xmlns:wpg="http://schemas.microsoft.com/office/word/2010/wordprocessingGroup" xmlns:wpi="http://schemas.microsoft.com/office/word/2010/wordprocessingInk" xmlns:wne="http://schemas.microsoft.com/office/word/2006/wordml" xmlns:wps="http://schemas.microsoft.com/office/word/2010/wordprocessingShape" mc:Ignorable="w14 w15 w16se w16cid wp14">
+<w:ftr xmlns:wpc="http://schemas.microsoft.com/office/word/2010/wordprocessingCanvas" xmlns:cx="http://schemas.microsoft.com/office/drawing/2014/chartex" xmlns:cx1="http://schemas.microsoft.com/office/drawing/2015/9/8/chartex" xmlns:mc="http://schemas.openxmlformats.org/markup-compatibility/2006" xmlns:o="urn:schemas-microsoft-com:office:office" xmlns:r="http://schemas.openxmlformats.org/officeDocument/2006/relationships" xmlns:m="http://schemas.openxmlformats.org/officeDocument/2006/math" xmlns:v="urn:schemas-microsoft-com:vml" xmlns:wp14="http://schemas.microsoft.com/office/word/2010/wordprocessingDrawing" xmlns:wp="http://schemas.openxmlformats.org/drawingml/2006/wordprocessingDrawing" xmlns:w10="urn:schemas-microsoft-com:office:word" xmlns:w="http://schemas.openxmlformats.org/wordprocessingml/2006/main" xmlns:w14="http://schemas.microsoft.com/office/word/2010/wordml" xmlns:w15="http://schemas.microsoft.com/office/word/2012/wordml" xmlns:w16se="http://schemas.microsoft.com/office/word/2015/wordml/symex" xmlns:wpg="http://schemas.microsoft.com/office/word/2010/wordprocessingGroup" xmlns:wpi="http://schemas.microsoft.com/office/word/2010/wordprocessingInk" xmlns:wne="http://schemas.microsoft.com/office/word/2006/wordml" xmlns:wps="http://schemas.microsoft.com/office/word/2010/wordprocessingShape" mc:Ignorable="w14 w15 w16se wp14">
   <w:p>
     <w:pPr>
       <w:pStyle w:val="Stopka"/>
@@ -17982,7 +18018,7 @@
         <w:color w:val="auto"/>
         <w:szCs w:val="20"/>
       </w:rPr>
-      <w:t>10</w:t>
+      <w:t>13</w:t>
     </w:r>
     <w:r>
       <w:rPr>
@@ -17996,7 +18032,7 @@
 </file>
 
 <file path=word/footer2.xml><?xml version="1.0" encoding="utf-8"?>
-<w:ftr xmlns:wpc="http://schemas.microsoft.com/office/word/2010/wordprocessingCanvas" xmlns:cx="http://schemas.microsoft.com/office/drawing/2014/chartex" xmlns:cx1="http://schemas.microsoft.com/office/drawing/2015/9/8/chartex" xmlns:cx2="http://schemas.microsoft.com/office/drawing/2015/10/21/chartex" xmlns:cx3="http://schemas.microsoft.com/office/drawing/2016/5/9/chartex" xmlns:cx4="http://schemas.microsoft.com/office/drawing/2016/5/10/chartex" xmlns:cx5="http://schemas.microsoft.com/office/drawing/2016/5/11/chartex" xmlns:cx6="http://schemas.microsoft.com/office/drawing/2016/5/12/chartex" xmlns:cx7="http://schemas.microsoft.com/office/drawing/2016/5/13/chartex" xmlns:cx8="http://schemas.microsoft.com/office/drawing/2016/5/14/chartex" xmlns:mc="http://schemas.openxmlformats.org/markup-compatibility/2006" xmlns:aink="http://schemas.microsoft.com/office/drawing/2016/ink" xmlns:am3d="http://schemas.microsoft.com/office/drawing/2017/model3d" xmlns:o="urn:schemas-microsoft-com:office:office" xmlns:r="http://schemas.openxmlformats.org/officeDocument/2006/relationships" xmlns:m="http://schemas.openxmlformats.org/officeDocument/2006/math" xmlns:v="urn:schemas-microsoft-com:vml" xmlns:wp14="http://schemas.microsoft.com/office/word/2010/wordprocessingDrawing" xmlns:wp="http://schemas.openxmlformats.org/drawingml/2006/wordprocessingDrawing" xmlns:w10="urn:schemas-microsoft-com:office:word" xmlns:w="http://schemas.openxmlformats.org/wordprocessingml/2006/main" xmlns:w14="http://schemas.microsoft.com/office/word/2010/wordml" xmlns:w15="http://schemas.microsoft.com/office/word/2012/wordml" xmlns:w16cid="http://schemas.microsoft.com/office/word/2016/wordml/cid" xmlns:w16se="http://schemas.microsoft.com/office/word/2015/wordml/symex" xmlns:wpg="http://schemas.microsoft.com/office/word/2010/wordprocessingGroup" xmlns:wpi="http://schemas.microsoft.com/office/word/2010/wordprocessingInk" xmlns:wne="http://schemas.microsoft.com/office/word/2006/wordml" xmlns:wps="http://schemas.microsoft.com/office/word/2010/wordprocessingShape" mc:Ignorable="w14 w15 w16se w16cid wp14">
+<w:ftr xmlns:wpc="http://schemas.microsoft.com/office/word/2010/wordprocessingCanvas" xmlns:cx="http://schemas.microsoft.com/office/drawing/2014/chartex" xmlns:cx1="http://schemas.microsoft.com/office/drawing/2015/9/8/chartex" xmlns:mc="http://schemas.openxmlformats.org/markup-compatibility/2006" xmlns:o="urn:schemas-microsoft-com:office:office" xmlns:r="http://schemas.openxmlformats.org/officeDocument/2006/relationships" xmlns:m="http://schemas.openxmlformats.org/officeDocument/2006/math" xmlns:v="urn:schemas-microsoft-com:vml" xmlns:wp14="http://schemas.microsoft.com/office/word/2010/wordprocessingDrawing" xmlns:wp="http://schemas.openxmlformats.org/drawingml/2006/wordprocessingDrawing" xmlns:w10="urn:schemas-microsoft-com:office:word" xmlns:w="http://schemas.openxmlformats.org/wordprocessingml/2006/main" xmlns:w14="http://schemas.microsoft.com/office/word/2010/wordml" xmlns:w15="http://schemas.microsoft.com/office/word/2012/wordml" xmlns:w16se="http://schemas.microsoft.com/office/word/2015/wordml/symex" xmlns:wpg="http://schemas.microsoft.com/office/word/2010/wordprocessingGroup" xmlns:wpi="http://schemas.microsoft.com/office/word/2010/wordprocessingInk" xmlns:wne="http://schemas.microsoft.com/office/word/2006/wordml" xmlns:wps="http://schemas.microsoft.com/office/word/2010/wordprocessingShape" mc:Ignorable="w14 w15 w16se wp14">
   <w:p>
     <w:pPr>
       <w:pStyle w:val="Stopka"/>
@@ -18033,7 +18069,7 @@
 </file>
 
 <file path=word/footer3.xml><?xml version="1.0" encoding="utf-8"?>
-<w:ftr xmlns:wpc="http://schemas.microsoft.com/office/word/2010/wordprocessingCanvas" xmlns:cx="http://schemas.microsoft.com/office/drawing/2014/chartex" xmlns:cx1="http://schemas.microsoft.com/office/drawing/2015/9/8/chartex" xmlns:cx2="http://schemas.microsoft.com/office/drawing/2015/10/21/chartex" xmlns:cx3="http://schemas.microsoft.com/office/drawing/2016/5/9/chartex" xmlns:cx4="http://schemas.microsoft.com/office/drawing/2016/5/10/chartex" xmlns:cx5="http://schemas.microsoft.com/office/drawing/2016/5/11/chartex" xmlns:cx6="http://schemas.microsoft.com/office/drawing/2016/5/12/chartex" xmlns:cx7="http://schemas.microsoft.com/office/drawing/2016/5/13/chartex" xmlns:cx8="http://schemas.microsoft.com/office/drawing/2016/5/14/chartex" xmlns:mc="http://schemas.openxmlformats.org/markup-compatibility/2006" xmlns:aink="http://schemas.microsoft.com/office/drawing/2016/ink" xmlns:am3d="http://schemas.microsoft.com/office/drawing/2017/model3d" xmlns:o="urn:schemas-microsoft-com:office:office" xmlns:r="http://schemas.openxmlformats.org/officeDocument/2006/relationships" xmlns:m="http://schemas.openxmlformats.org/officeDocument/2006/math" xmlns:v="urn:schemas-microsoft-com:vml" xmlns:wp14="http://schemas.microsoft.com/office/word/2010/wordprocessingDrawing" xmlns:wp="http://schemas.openxmlformats.org/drawingml/2006/wordprocessingDrawing" xmlns:w10="urn:schemas-microsoft-com:office:word" xmlns:w="http://schemas.openxmlformats.org/wordprocessingml/2006/main" xmlns:w14="http://schemas.microsoft.com/office/word/2010/wordml" xmlns:w15="http://schemas.microsoft.com/office/word/2012/wordml" xmlns:w16cid="http://schemas.microsoft.com/office/word/2016/wordml/cid" xmlns:w16se="http://schemas.microsoft.com/office/word/2015/wordml/symex" xmlns:wpg="http://schemas.microsoft.com/office/word/2010/wordprocessingGroup" xmlns:wpi="http://schemas.microsoft.com/office/word/2010/wordprocessingInk" xmlns:wne="http://schemas.microsoft.com/office/word/2006/wordml" xmlns:wps="http://schemas.microsoft.com/office/word/2010/wordprocessingShape" mc:Ignorable="w14 w15 w16se w16cid wp14">
+<w:ftr xmlns:wpc="http://schemas.microsoft.com/office/word/2010/wordprocessingCanvas" xmlns:cx="http://schemas.microsoft.com/office/drawing/2014/chartex" xmlns:cx1="http://schemas.microsoft.com/office/drawing/2015/9/8/chartex" xmlns:mc="http://schemas.openxmlformats.org/markup-compatibility/2006" xmlns:o="urn:schemas-microsoft-com:office:office" xmlns:r="http://schemas.openxmlformats.org/officeDocument/2006/relationships" xmlns:m="http://schemas.openxmlformats.org/officeDocument/2006/math" xmlns:v="urn:schemas-microsoft-com:vml" xmlns:wp14="http://schemas.microsoft.com/office/word/2010/wordprocessingDrawing" xmlns:wp="http://schemas.openxmlformats.org/drawingml/2006/wordprocessingDrawing" xmlns:w10="urn:schemas-microsoft-com:office:word" xmlns:w="http://schemas.openxmlformats.org/wordprocessingml/2006/main" xmlns:w14="http://schemas.microsoft.com/office/word/2010/wordml" xmlns:w15="http://schemas.microsoft.com/office/word/2012/wordml" xmlns:w16se="http://schemas.microsoft.com/office/word/2015/wordml/symex" xmlns:wpg="http://schemas.microsoft.com/office/word/2010/wordprocessingGroup" xmlns:wpi="http://schemas.microsoft.com/office/word/2010/wordprocessingInk" xmlns:wne="http://schemas.microsoft.com/office/word/2006/wordml" xmlns:wps="http://schemas.microsoft.com/office/word/2010/wordprocessingShape" mc:Ignorable="w14 w15 w16se wp14">
   <w:p>
     <w:pPr>
       <w:pStyle w:val="Stopka"/>
@@ -18055,7 +18091,7 @@
       <w:rPr>
         <w:noProof/>
       </w:rPr>
-      <w:t>3</w:t>
+      <w:t>1</w:t>
     </w:r>
     <w:r>
       <w:fldChar w:fldCharType="end"/>
@@ -18070,7 +18106,7 @@
 </file>
 
 <file path=word/footer4.xml><?xml version="1.0" encoding="utf-8"?>
-<w:ftr xmlns:wpc="http://schemas.microsoft.com/office/word/2010/wordprocessingCanvas" xmlns:cx="http://schemas.microsoft.com/office/drawing/2014/chartex" xmlns:cx1="http://schemas.microsoft.com/office/drawing/2015/9/8/chartex" xmlns:cx2="http://schemas.microsoft.com/office/drawing/2015/10/21/chartex" xmlns:cx3="http://schemas.microsoft.com/office/drawing/2016/5/9/chartex" xmlns:cx4="http://schemas.microsoft.com/office/drawing/2016/5/10/chartex" xmlns:cx5="http://schemas.microsoft.com/office/drawing/2016/5/11/chartex" xmlns:cx6="http://schemas.microsoft.com/office/drawing/2016/5/12/chartex" xmlns:cx7="http://schemas.microsoft.com/office/drawing/2016/5/13/chartex" xmlns:cx8="http://schemas.microsoft.com/office/drawing/2016/5/14/chartex" xmlns:mc="http://schemas.openxmlformats.org/markup-compatibility/2006" xmlns:aink="http://schemas.microsoft.com/office/drawing/2016/ink" xmlns:am3d="http://schemas.microsoft.com/office/drawing/2017/model3d" xmlns:o="urn:schemas-microsoft-com:office:office" xmlns:r="http://schemas.openxmlformats.org/officeDocument/2006/relationships" xmlns:m="http://schemas.openxmlformats.org/officeDocument/2006/math" xmlns:v="urn:schemas-microsoft-com:vml" xmlns:wp14="http://schemas.microsoft.com/office/word/2010/wordprocessingDrawing" xmlns:wp="http://schemas.openxmlformats.org/drawingml/2006/wordprocessingDrawing" xmlns:w10="urn:schemas-microsoft-com:office:word" xmlns:w="http://schemas.openxmlformats.org/wordprocessingml/2006/main" xmlns:w14="http://schemas.microsoft.com/office/word/2010/wordml" xmlns:w15="http://schemas.microsoft.com/office/word/2012/wordml" xmlns:w16cid="http://schemas.microsoft.com/office/word/2016/wordml/cid" xmlns:w16se="http://schemas.microsoft.com/office/word/2015/wordml/symex" xmlns:wpg="http://schemas.microsoft.com/office/word/2010/wordprocessingGroup" xmlns:wpi="http://schemas.microsoft.com/office/word/2010/wordprocessingInk" xmlns:wne="http://schemas.microsoft.com/office/word/2006/wordml" xmlns:wps="http://schemas.microsoft.com/office/word/2010/wordprocessingShape" mc:Ignorable="w14 w15 w16se w16cid wp14">
+<w:ftr xmlns:wpc="http://schemas.microsoft.com/office/word/2010/wordprocessingCanvas" xmlns:cx="http://schemas.microsoft.com/office/drawing/2014/chartex" xmlns:cx1="http://schemas.microsoft.com/office/drawing/2015/9/8/chartex" xmlns:mc="http://schemas.openxmlformats.org/markup-compatibility/2006" xmlns:o="urn:schemas-microsoft-com:office:office" xmlns:r="http://schemas.openxmlformats.org/officeDocument/2006/relationships" xmlns:m="http://schemas.openxmlformats.org/officeDocument/2006/math" xmlns:v="urn:schemas-microsoft-com:vml" xmlns:wp14="http://schemas.microsoft.com/office/word/2010/wordprocessingDrawing" xmlns:wp="http://schemas.openxmlformats.org/drawingml/2006/wordprocessingDrawing" xmlns:w10="urn:schemas-microsoft-com:office:word" xmlns:w="http://schemas.openxmlformats.org/wordprocessingml/2006/main" xmlns:w14="http://schemas.microsoft.com/office/word/2010/wordml" xmlns:w15="http://schemas.microsoft.com/office/word/2012/wordml" xmlns:w16se="http://schemas.microsoft.com/office/word/2015/wordml/symex" xmlns:wpg="http://schemas.microsoft.com/office/word/2010/wordprocessingGroup" xmlns:wpi="http://schemas.microsoft.com/office/word/2010/wordprocessingInk" xmlns:wne="http://schemas.microsoft.com/office/word/2006/wordml" xmlns:wps="http://schemas.microsoft.com/office/word/2010/wordprocessingShape" mc:Ignorable="w14 w15 w16se wp14">
   <w:p>
     <w:pPr>
       <w:pStyle w:val="Stopka"/>
@@ -18107,7 +18143,7 @@
 </file>
 
 <file path=word/footer5.xml><?xml version="1.0" encoding="utf-8"?>
-<w:ftr xmlns:wpc="http://schemas.microsoft.com/office/word/2010/wordprocessingCanvas" xmlns:cx="http://schemas.microsoft.com/office/drawing/2014/chartex" xmlns:cx1="http://schemas.microsoft.com/office/drawing/2015/9/8/chartex" xmlns:cx2="http://schemas.microsoft.com/office/drawing/2015/10/21/chartex" xmlns:cx3="http://schemas.microsoft.com/office/drawing/2016/5/9/chartex" xmlns:cx4="http://schemas.microsoft.com/office/drawing/2016/5/10/chartex" xmlns:cx5="http://schemas.microsoft.com/office/drawing/2016/5/11/chartex" xmlns:cx6="http://schemas.microsoft.com/office/drawing/2016/5/12/chartex" xmlns:cx7="http://schemas.microsoft.com/office/drawing/2016/5/13/chartex" xmlns:cx8="http://schemas.microsoft.com/office/drawing/2016/5/14/chartex" xmlns:mc="http://schemas.openxmlformats.org/markup-compatibility/2006" xmlns:aink="http://schemas.microsoft.com/office/drawing/2016/ink" xmlns:am3d="http://schemas.microsoft.com/office/drawing/2017/model3d" xmlns:o="urn:schemas-microsoft-com:office:office" xmlns:r="http://schemas.openxmlformats.org/officeDocument/2006/relationships" xmlns:m="http://schemas.openxmlformats.org/officeDocument/2006/math" xmlns:v="urn:schemas-microsoft-com:vml" xmlns:wp14="http://schemas.microsoft.com/office/word/2010/wordprocessingDrawing" xmlns:wp="http://schemas.openxmlformats.org/drawingml/2006/wordprocessingDrawing" xmlns:w10="urn:schemas-microsoft-com:office:word" xmlns:w="http://schemas.openxmlformats.org/wordprocessingml/2006/main" xmlns:w14="http://schemas.microsoft.com/office/word/2010/wordml" xmlns:w15="http://schemas.microsoft.com/office/word/2012/wordml" xmlns:w16cid="http://schemas.microsoft.com/office/word/2016/wordml/cid" xmlns:w16se="http://schemas.microsoft.com/office/word/2015/wordml/symex" xmlns:wpg="http://schemas.microsoft.com/office/word/2010/wordprocessingGroup" xmlns:wpi="http://schemas.microsoft.com/office/word/2010/wordprocessingInk" xmlns:wne="http://schemas.microsoft.com/office/word/2006/wordml" xmlns:wps="http://schemas.microsoft.com/office/word/2010/wordprocessingShape" mc:Ignorable="w14 w15 w16se w16cid wp14">
+<w:ftr xmlns:wpc="http://schemas.microsoft.com/office/word/2010/wordprocessingCanvas" xmlns:cx="http://schemas.microsoft.com/office/drawing/2014/chartex" xmlns:cx1="http://schemas.microsoft.com/office/drawing/2015/9/8/chartex" xmlns:mc="http://schemas.openxmlformats.org/markup-compatibility/2006" xmlns:o="urn:schemas-microsoft-com:office:office" xmlns:r="http://schemas.openxmlformats.org/officeDocument/2006/relationships" xmlns:m="http://schemas.openxmlformats.org/officeDocument/2006/math" xmlns:v="urn:schemas-microsoft-com:vml" xmlns:wp14="http://schemas.microsoft.com/office/word/2010/wordprocessingDrawing" xmlns:wp="http://schemas.openxmlformats.org/drawingml/2006/wordprocessingDrawing" xmlns:w10="urn:schemas-microsoft-com:office:word" xmlns:w="http://schemas.openxmlformats.org/wordprocessingml/2006/main" xmlns:w14="http://schemas.microsoft.com/office/word/2010/wordml" xmlns:w15="http://schemas.microsoft.com/office/word/2012/wordml" xmlns:w16se="http://schemas.microsoft.com/office/word/2015/wordml/symex" xmlns:wpg="http://schemas.microsoft.com/office/word/2010/wordprocessingGroup" xmlns:wpi="http://schemas.microsoft.com/office/word/2010/wordprocessingInk" xmlns:wne="http://schemas.microsoft.com/office/word/2006/wordml" xmlns:wps="http://schemas.microsoft.com/office/word/2010/wordprocessingShape" mc:Ignorable="w14 w15 w16se wp14">
   <w:p>
     <w:pPr>
       <w:pStyle w:val="Stopka"/>
@@ -18144,7 +18180,7 @@
 </file>
 
 <file path=word/footnotes.xml><?xml version="1.0" encoding="utf-8"?>
-<w:footnotes xmlns:wpc="http://schemas.microsoft.com/office/word/2010/wordprocessingCanvas" xmlns:cx="http://schemas.microsoft.com/office/drawing/2014/chartex" xmlns:cx1="http://schemas.microsoft.com/office/drawing/2015/9/8/chartex" xmlns:cx2="http://schemas.microsoft.com/office/drawing/2015/10/21/chartex" xmlns:cx3="http://schemas.microsoft.com/office/drawing/2016/5/9/chartex" xmlns:cx4="http://schemas.microsoft.com/office/drawing/2016/5/10/chartex" xmlns:cx5="http://schemas.microsoft.com/office/drawing/2016/5/11/chartex" xmlns:cx6="http://schemas.microsoft.com/office/drawing/2016/5/12/chartex" xmlns:cx7="http://schemas.microsoft.com/office/drawing/2016/5/13/chartex" xmlns:cx8="http://schemas.microsoft.com/office/drawing/2016/5/14/chartex" xmlns:mc="http://schemas.openxmlformats.org/markup-compatibility/2006" xmlns:aink="http://schemas.microsoft.com/office/drawing/2016/ink" xmlns:am3d="http://schemas.microsoft.com/office/drawing/2017/model3d" xmlns:o="urn:schemas-microsoft-com:office:office" xmlns:r="http://schemas.openxmlformats.org/officeDocument/2006/relationships" xmlns:m="http://schemas.openxmlformats.org/officeDocument/2006/math" xmlns:v="urn:schemas-microsoft-com:vml" xmlns:wp14="http://schemas.microsoft.com/office/word/2010/wordprocessingDrawing" xmlns:wp="http://schemas.openxmlformats.org/drawingml/2006/wordprocessingDrawing" xmlns:w10="urn:schemas-microsoft-com:office:word" xmlns:w="http://schemas.openxmlformats.org/wordprocessingml/2006/main" xmlns:w14="http://schemas.microsoft.com/office/word/2010/wordml" xmlns:w15="http://schemas.microsoft.com/office/word/2012/wordml" xmlns:w16cid="http://schemas.microsoft.com/office/word/2016/wordml/cid" xmlns:w16se="http://schemas.microsoft.com/office/word/2015/wordml/symex" xmlns:wpg="http://schemas.microsoft.com/office/word/2010/wordprocessingGroup" xmlns:wpi="http://schemas.microsoft.com/office/word/2010/wordprocessingInk" xmlns:wne="http://schemas.microsoft.com/office/word/2006/wordml" xmlns:wps="http://schemas.microsoft.com/office/word/2010/wordprocessingShape" mc:Ignorable="w14 w15 w16se w16cid wp14">
+<w:footnotes xmlns:wpc="http://schemas.microsoft.com/office/word/2010/wordprocessingCanvas" xmlns:cx="http://schemas.microsoft.com/office/drawing/2014/chartex" xmlns:cx1="http://schemas.microsoft.com/office/drawing/2015/9/8/chartex" xmlns:mc="http://schemas.openxmlformats.org/markup-compatibility/2006" xmlns:o="urn:schemas-microsoft-com:office:office" xmlns:r="http://schemas.openxmlformats.org/officeDocument/2006/relationships" xmlns:m="http://schemas.openxmlformats.org/officeDocument/2006/math" xmlns:v="urn:schemas-microsoft-com:vml" xmlns:wp14="http://schemas.microsoft.com/office/word/2010/wordprocessingDrawing" xmlns:wp="http://schemas.openxmlformats.org/drawingml/2006/wordprocessingDrawing" xmlns:w10="urn:schemas-microsoft-com:office:word" xmlns:w="http://schemas.openxmlformats.org/wordprocessingml/2006/main" xmlns:w14="http://schemas.microsoft.com/office/word/2010/wordml" xmlns:w15="http://schemas.microsoft.com/office/word/2012/wordml" xmlns:w16se="http://schemas.microsoft.com/office/word/2015/wordml/symex" xmlns:wpg="http://schemas.microsoft.com/office/word/2010/wordprocessingGroup" xmlns:wpi="http://schemas.microsoft.com/office/word/2010/wordprocessingInk" xmlns:wne="http://schemas.microsoft.com/office/word/2006/wordml" xmlns:wps="http://schemas.microsoft.com/office/word/2010/wordprocessingShape" mc:Ignorable="w14 w15 w16se wp14">
   <w:footnote w:type="separator" w:id="-1">
     <w:p>
       <w:r>
@@ -18238,7 +18274,7 @@
 </file>
 
 <file path=word/header1.xml><?xml version="1.0" encoding="utf-8"?>
-<w:hdr xmlns:wpc="http://schemas.microsoft.com/office/word/2010/wordprocessingCanvas" xmlns:cx="http://schemas.microsoft.com/office/drawing/2014/chartex" xmlns:cx1="http://schemas.microsoft.com/office/drawing/2015/9/8/chartex" xmlns:cx2="http://schemas.microsoft.com/office/drawing/2015/10/21/chartex" xmlns:cx3="http://schemas.microsoft.com/office/drawing/2016/5/9/chartex" xmlns:cx4="http://schemas.microsoft.com/office/drawing/2016/5/10/chartex" xmlns:cx5="http://schemas.microsoft.com/office/drawing/2016/5/11/chartex" xmlns:cx6="http://schemas.microsoft.com/office/drawing/2016/5/12/chartex" xmlns:cx7="http://schemas.microsoft.com/office/drawing/2016/5/13/chartex" xmlns:cx8="http://schemas.microsoft.com/office/drawing/2016/5/14/chartex" xmlns:mc="http://schemas.openxmlformats.org/markup-compatibility/2006" xmlns:aink="http://schemas.microsoft.com/office/drawing/2016/ink" xmlns:am3d="http://schemas.microsoft.com/office/drawing/2017/model3d" xmlns:o="urn:schemas-microsoft-com:office:office" xmlns:r="http://schemas.openxmlformats.org/officeDocument/2006/relationships" xmlns:m="http://schemas.openxmlformats.org/officeDocument/2006/math" xmlns:v="urn:schemas-microsoft-com:vml" xmlns:wp14="http://schemas.microsoft.com/office/word/2010/wordprocessingDrawing" xmlns:wp="http://schemas.openxmlformats.org/drawingml/2006/wordprocessingDrawing" xmlns:w10="urn:schemas-microsoft-com:office:word" xmlns:w="http://schemas.openxmlformats.org/wordprocessingml/2006/main" xmlns:w14="http://schemas.microsoft.com/office/word/2010/wordml" xmlns:w15="http://schemas.microsoft.com/office/word/2012/wordml" xmlns:w16cid="http://schemas.microsoft.com/office/word/2016/wordml/cid" xmlns:w16se="http://schemas.microsoft.com/office/word/2015/wordml/symex" xmlns:wpg="http://schemas.microsoft.com/office/word/2010/wordprocessingGroup" xmlns:wpi="http://schemas.microsoft.com/office/word/2010/wordprocessingInk" xmlns:wne="http://schemas.microsoft.com/office/word/2006/wordml" xmlns:wps="http://schemas.microsoft.com/office/word/2010/wordprocessingShape" mc:Ignorable="w14 w15 w16se w16cid wp14">
+<w:hdr xmlns:wpc="http://schemas.microsoft.com/office/word/2010/wordprocessingCanvas" xmlns:cx="http://schemas.microsoft.com/office/drawing/2014/chartex" xmlns:cx1="http://schemas.microsoft.com/office/drawing/2015/9/8/chartex" xmlns:mc="http://schemas.openxmlformats.org/markup-compatibility/2006" xmlns:o="urn:schemas-microsoft-com:office:office" xmlns:r="http://schemas.openxmlformats.org/officeDocument/2006/relationships" xmlns:m="http://schemas.openxmlformats.org/officeDocument/2006/math" xmlns:v="urn:schemas-microsoft-com:vml" xmlns:wp14="http://schemas.microsoft.com/office/word/2010/wordprocessingDrawing" xmlns:wp="http://schemas.openxmlformats.org/drawingml/2006/wordprocessingDrawing" xmlns:w10="urn:schemas-microsoft-com:office:word" xmlns:w="http://schemas.openxmlformats.org/wordprocessingml/2006/main" xmlns:w14="http://schemas.microsoft.com/office/word/2010/wordml" xmlns:w15="http://schemas.microsoft.com/office/word/2012/wordml" xmlns:w16se="http://schemas.microsoft.com/office/word/2015/wordml/symex" xmlns:wpg="http://schemas.microsoft.com/office/word/2010/wordprocessingGroup" xmlns:wpi="http://schemas.microsoft.com/office/word/2010/wordprocessingInk" xmlns:wne="http://schemas.microsoft.com/office/word/2006/wordml" xmlns:wps="http://schemas.microsoft.com/office/word/2010/wordprocessingShape" mc:Ignorable="w14 w15 w16se wp14">
   <w:p>
     <w:pPr>
       <w:pStyle w:val="Nagwek"/>
@@ -18302,7 +18338,7 @@
 </file>
 
 <file path=word/header2.xml><?xml version="1.0" encoding="utf-8"?>
-<w:hdr xmlns:wpc="http://schemas.microsoft.com/office/word/2010/wordprocessingCanvas" xmlns:cx="http://schemas.microsoft.com/office/drawing/2014/chartex" xmlns:cx1="http://schemas.microsoft.com/office/drawing/2015/9/8/chartex" xmlns:cx2="http://schemas.microsoft.com/office/drawing/2015/10/21/chartex" xmlns:cx3="http://schemas.microsoft.com/office/drawing/2016/5/9/chartex" xmlns:cx4="http://schemas.microsoft.com/office/drawing/2016/5/10/chartex" xmlns:cx5="http://schemas.microsoft.com/office/drawing/2016/5/11/chartex" xmlns:cx6="http://schemas.microsoft.com/office/drawing/2016/5/12/chartex" xmlns:cx7="http://schemas.microsoft.com/office/drawing/2016/5/13/chartex" xmlns:cx8="http://schemas.microsoft.com/office/drawing/2016/5/14/chartex" xmlns:mc="http://schemas.openxmlformats.org/markup-compatibility/2006" xmlns:aink="http://schemas.microsoft.com/office/drawing/2016/ink" xmlns:am3d="http://schemas.microsoft.com/office/drawing/2017/model3d" xmlns:o="urn:schemas-microsoft-com:office:office" xmlns:r="http://schemas.openxmlformats.org/officeDocument/2006/relationships" xmlns:m="http://schemas.openxmlformats.org/officeDocument/2006/math" xmlns:v="urn:schemas-microsoft-com:vml" xmlns:wp14="http://schemas.microsoft.com/office/word/2010/wordprocessingDrawing" xmlns:wp="http://schemas.openxmlformats.org/drawingml/2006/wordprocessingDrawing" xmlns:w10="urn:schemas-microsoft-com:office:word" xmlns:w="http://schemas.openxmlformats.org/wordprocessingml/2006/main" xmlns:w14="http://schemas.microsoft.com/office/word/2010/wordml" xmlns:w15="http://schemas.microsoft.com/office/word/2012/wordml" xmlns:w16cid="http://schemas.microsoft.com/office/word/2016/wordml/cid" xmlns:w16se="http://schemas.microsoft.com/office/word/2015/wordml/symex" xmlns:wpg="http://schemas.microsoft.com/office/word/2010/wordprocessingGroup" xmlns:wpi="http://schemas.microsoft.com/office/word/2010/wordprocessingInk" xmlns:wne="http://schemas.microsoft.com/office/word/2006/wordml" xmlns:wps="http://schemas.microsoft.com/office/word/2010/wordprocessingShape" mc:Ignorable="w14 w15 w16se w16cid wp14">
+<w:hdr xmlns:wpc="http://schemas.microsoft.com/office/word/2010/wordprocessingCanvas" xmlns:cx="http://schemas.microsoft.com/office/drawing/2014/chartex" xmlns:cx1="http://schemas.microsoft.com/office/drawing/2015/9/8/chartex" xmlns:mc="http://schemas.openxmlformats.org/markup-compatibility/2006" xmlns:o="urn:schemas-microsoft-com:office:office" xmlns:r="http://schemas.openxmlformats.org/officeDocument/2006/relationships" xmlns:m="http://schemas.openxmlformats.org/officeDocument/2006/math" xmlns:v="urn:schemas-microsoft-com:vml" xmlns:wp14="http://schemas.microsoft.com/office/word/2010/wordprocessingDrawing" xmlns:wp="http://schemas.openxmlformats.org/drawingml/2006/wordprocessingDrawing" xmlns:w10="urn:schemas-microsoft-com:office:word" xmlns:w="http://schemas.openxmlformats.org/wordprocessingml/2006/main" xmlns:w14="http://schemas.microsoft.com/office/word/2010/wordml" xmlns:w15="http://schemas.microsoft.com/office/word/2012/wordml" xmlns:w16se="http://schemas.microsoft.com/office/word/2015/wordml/symex" xmlns:wpg="http://schemas.microsoft.com/office/word/2010/wordprocessingGroup" xmlns:wpi="http://schemas.microsoft.com/office/word/2010/wordprocessingInk" xmlns:wne="http://schemas.microsoft.com/office/word/2006/wordml" xmlns:wps="http://schemas.microsoft.com/office/word/2010/wordprocessingShape" mc:Ignorable="w14 w15 w16se wp14">
   <w:p>
     <w:pPr>
       <w:pStyle w:val="Nagwek"/>
@@ -18412,7 +18448,7 @@
 </file>
 
 <file path=word/header3.xml><?xml version="1.0" encoding="utf-8"?>
-<w:hdr xmlns:wpc="http://schemas.microsoft.com/office/word/2010/wordprocessingCanvas" xmlns:cx="http://schemas.microsoft.com/office/drawing/2014/chartex" xmlns:cx1="http://schemas.microsoft.com/office/drawing/2015/9/8/chartex" xmlns:cx2="http://schemas.microsoft.com/office/drawing/2015/10/21/chartex" xmlns:cx3="http://schemas.microsoft.com/office/drawing/2016/5/9/chartex" xmlns:cx4="http://schemas.microsoft.com/office/drawing/2016/5/10/chartex" xmlns:cx5="http://schemas.microsoft.com/office/drawing/2016/5/11/chartex" xmlns:cx6="http://schemas.microsoft.com/office/drawing/2016/5/12/chartex" xmlns:cx7="http://schemas.microsoft.com/office/drawing/2016/5/13/chartex" xmlns:cx8="http://schemas.microsoft.com/office/drawing/2016/5/14/chartex" xmlns:mc="http://schemas.openxmlformats.org/markup-compatibility/2006" xmlns:aink="http://schemas.microsoft.com/office/drawing/2016/ink" xmlns:am3d="http://schemas.microsoft.com/office/drawing/2017/model3d" xmlns:o="urn:schemas-microsoft-com:office:office" xmlns:r="http://schemas.openxmlformats.org/officeDocument/2006/relationships" xmlns:m="http://schemas.openxmlformats.org/officeDocument/2006/math" xmlns:v="urn:schemas-microsoft-com:vml" xmlns:wp14="http://schemas.microsoft.com/office/word/2010/wordprocessingDrawing" xmlns:wp="http://schemas.openxmlformats.org/drawingml/2006/wordprocessingDrawing" xmlns:w10="urn:schemas-microsoft-com:office:word" xmlns:w="http://schemas.openxmlformats.org/wordprocessingml/2006/main" xmlns:w14="http://schemas.microsoft.com/office/word/2010/wordml" xmlns:w15="http://schemas.microsoft.com/office/word/2012/wordml" xmlns:w16cid="http://schemas.microsoft.com/office/word/2016/wordml/cid" xmlns:w16se="http://schemas.microsoft.com/office/word/2015/wordml/symex" xmlns:wpg="http://schemas.microsoft.com/office/word/2010/wordprocessingGroup" xmlns:wpi="http://schemas.microsoft.com/office/word/2010/wordprocessingInk" xmlns:wne="http://schemas.microsoft.com/office/word/2006/wordml" xmlns:wps="http://schemas.microsoft.com/office/word/2010/wordprocessingShape" mc:Ignorable="w14 w15 w16se w16cid wp14">
+<w:hdr xmlns:wpc="http://schemas.microsoft.com/office/word/2010/wordprocessingCanvas" xmlns:cx="http://schemas.microsoft.com/office/drawing/2014/chartex" xmlns:cx1="http://schemas.microsoft.com/office/drawing/2015/9/8/chartex" xmlns:mc="http://schemas.openxmlformats.org/markup-compatibility/2006" xmlns:o="urn:schemas-microsoft-com:office:office" xmlns:r="http://schemas.openxmlformats.org/officeDocument/2006/relationships" xmlns:m="http://schemas.openxmlformats.org/officeDocument/2006/math" xmlns:v="urn:schemas-microsoft-com:vml" xmlns:wp14="http://schemas.microsoft.com/office/word/2010/wordprocessingDrawing" xmlns:wp="http://schemas.openxmlformats.org/drawingml/2006/wordprocessingDrawing" xmlns:w10="urn:schemas-microsoft-com:office:word" xmlns:w="http://schemas.openxmlformats.org/wordprocessingml/2006/main" xmlns:w14="http://schemas.microsoft.com/office/word/2010/wordml" xmlns:w15="http://schemas.microsoft.com/office/word/2012/wordml" xmlns:w16se="http://schemas.microsoft.com/office/word/2015/wordml/symex" xmlns:wpg="http://schemas.microsoft.com/office/word/2010/wordprocessingGroup" xmlns:wpi="http://schemas.microsoft.com/office/word/2010/wordprocessingInk" xmlns:wne="http://schemas.microsoft.com/office/word/2006/wordml" xmlns:wps="http://schemas.microsoft.com/office/word/2010/wordprocessingShape" mc:Ignorable="w14 w15 w16se wp14">
   <w:p>
     <w:pPr>
       <w:pStyle w:val="Nagwek"/>
@@ -18476,7 +18512,7 @@
 </file>
 
 <file path=word/numbering.xml><?xml version="1.0" encoding="utf-8"?>
-<w:numbering xmlns:wpc="http://schemas.microsoft.com/office/word/2010/wordprocessingCanvas" xmlns:cx="http://schemas.microsoft.com/office/drawing/2014/chartex" xmlns:cx1="http://schemas.microsoft.com/office/drawing/2015/9/8/chartex" xmlns:cx2="http://schemas.microsoft.com/office/drawing/2015/10/21/chartex" xmlns:cx3="http://schemas.microsoft.com/office/drawing/2016/5/9/chartex" xmlns:cx4="http://schemas.microsoft.com/office/drawing/2016/5/10/chartex" xmlns:cx5="http://schemas.microsoft.com/office/drawing/2016/5/11/chartex" xmlns:cx6="http://schemas.microsoft.com/office/drawing/2016/5/12/chartex" xmlns:cx7="http://schemas.microsoft.com/office/drawing/2016/5/13/chartex" xmlns:cx8="http://schemas.microsoft.com/office/drawing/2016/5/14/chartex" xmlns:mc="http://schemas.openxmlformats.org/markup-compatibility/2006" xmlns:aink="http://schemas.microsoft.com/office/drawing/2016/ink" xmlns:am3d="http://schemas.microsoft.com/office/drawing/2017/model3d" xmlns:o="urn:schemas-microsoft-com:office:office" xmlns:r="http://schemas.openxmlformats.org/officeDocument/2006/relationships" xmlns:m="http://schemas.openxmlformats.org/officeDocument/2006/math" xmlns:v="urn:schemas-microsoft-com:vml" xmlns:wp14="http://schemas.microsoft.com/office/word/2010/wordprocessingDrawing" xmlns:wp="http://schemas.openxmlformats.org/drawingml/2006/wordprocessingDrawing" xmlns:w10="urn:schemas-microsoft-com:office:word" xmlns:w="http://schemas.openxmlformats.org/wordprocessingml/2006/main" xmlns:w14="http://schemas.microsoft.com/office/word/2010/wordml" xmlns:w15="http://schemas.microsoft.com/office/word/2012/wordml" xmlns:w16cid="http://schemas.microsoft.com/office/word/2016/wordml/cid" xmlns:w16se="http://schemas.microsoft.com/office/word/2015/wordml/symex" xmlns:wpg="http://schemas.microsoft.com/office/word/2010/wordprocessingGroup" xmlns:wpi="http://schemas.microsoft.com/office/word/2010/wordprocessingInk" xmlns:wne="http://schemas.microsoft.com/office/word/2006/wordml" xmlns:wps="http://schemas.microsoft.com/office/word/2010/wordprocessingShape" mc:Ignorable="w14 w15 w16se w16cid wp14">
+<w:numbering xmlns:wpc="http://schemas.microsoft.com/office/word/2010/wordprocessingCanvas" xmlns:cx="http://schemas.microsoft.com/office/drawing/2014/chartex" xmlns:cx1="http://schemas.microsoft.com/office/drawing/2015/9/8/chartex" xmlns:mc="http://schemas.openxmlformats.org/markup-compatibility/2006" xmlns:o="urn:schemas-microsoft-com:office:office" xmlns:r="http://schemas.openxmlformats.org/officeDocument/2006/relationships" xmlns:m="http://schemas.openxmlformats.org/officeDocument/2006/math" xmlns:v="urn:schemas-microsoft-com:vml" xmlns:wp14="http://schemas.microsoft.com/office/word/2010/wordprocessingDrawing" xmlns:wp="http://schemas.openxmlformats.org/drawingml/2006/wordprocessingDrawing" xmlns:w10="urn:schemas-microsoft-com:office:word" xmlns:w="http://schemas.openxmlformats.org/wordprocessingml/2006/main" xmlns:w14="http://schemas.microsoft.com/office/word/2010/wordml" xmlns:w15="http://schemas.microsoft.com/office/word/2012/wordml" xmlns:w16se="http://schemas.microsoft.com/office/word/2015/wordml/symex" xmlns:wpg="http://schemas.microsoft.com/office/word/2010/wordprocessingGroup" xmlns:wpi="http://schemas.microsoft.com/office/word/2010/wordprocessingInk" xmlns:wne="http://schemas.microsoft.com/office/word/2006/wordml" xmlns:wps="http://schemas.microsoft.com/office/word/2010/wordprocessingShape" mc:Ignorable="w14 w15 w16se wp14">
   <w:abstractNum w:abstractNumId="0" w15:restartNumberingAfterBreak="0">
     <w:nsid w:val="0D1507BB"/>
     <w:multiLevelType w:val="hybridMultilevel"/>
@@ -20218,7 +20254,7 @@
 </file>
 
 <file path=word/styles.xml><?xml version="1.0" encoding="utf-8"?>
-<w:styles xmlns:mc="http://schemas.openxmlformats.org/markup-compatibility/2006" xmlns:r="http://schemas.openxmlformats.org/officeDocument/2006/relationships" xmlns:w="http://schemas.openxmlformats.org/wordprocessingml/2006/main" xmlns:w14="http://schemas.microsoft.com/office/word/2010/wordml" xmlns:w15="http://schemas.microsoft.com/office/word/2012/wordml" xmlns:w16cid="http://schemas.microsoft.com/office/word/2016/wordml/cid" xmlns:w16se="http://schemas.microsoft.com/office/word/2015/wordml/symex" mc:Ignorable="w14 w15 w16se w16cid">
+<w:styles xmlns:mc="http://schemas.openxmlformats.org/markup-compatibility/2006" xmlns:r="http://schemas.openxmlformats.org/officeDocument/2006/relationships" xmlns:w="http://schemas.openxmlformats.org/wordprocessingml/2006/main" xmlns:w14="http://schemas.microsoft.com/office/word/2010/wordml" xmlns:w15="http://schemas.microsoft.com/office/word/2012/wordml" xmlns:w16se="http://schemas.microsoft.com/office/word/2015/wordml/symex" mc:Ignorable="w14 w15 w16se">
   <w:docDefaults>
     <w:rPrDefault>
       <w:rPr>
@@ -20228,7 +20264,7 @@
     </w:rPrDefault>
     <w:pPrDefault/>
   </w:docDefaults>
-  <w:latentStyles w:defLockedState="0" w:defUIPriority="99" w:defSemiHidden="0" w:defUnhideWhenUsed="0" w:defQFormat="0" w:count="376">
+  <w:latentStyles w:defLockedState="0" w:defUIPriority="99" w:defSemiHidden="0" w:defUnhideWhenUsed="0" w:defQFormat="0" w:count="371">
     <w:lsdException w:name="Normal" w:uiPriority="0" w:qFormat="1"/>
     <w:lsdException w:name="heading 1" w:uiPriority="9" w:qFormat="1"/>
     <w:lsdException w:name="heading 2" w:semiHidden="1" w:uiPriority="9" w:unhideWhenUsed="1" w:qFormat="1"/>
@@ -20600,11 +20636,6 @@
     <w:lsdException w:name="List Table 5 Dark Accent 6" w:uiPriority="50"/>
     <w:lsdException w:name="List Table 6 Colorful Accent 6" w:uiPriority="51"/>
     <w:lsdException w:name="List Table 7 Colorful Accent 6" w:uiPriority="52"/>
-    <w:lsdException w:name="Mention" w:semiHidden="1" w:unhideWhenUsed="1"/>
-    <w:lsdException w:name="Smart Hyperlink" w:semiHidden="1" w:unhideWhenUsed="1"/>
-    <w:lsdException w:name="Hashtag" w:semiHidden="1" w:unhideWhenUsed="1"/>
-    <w:lsdException w:name="Unresolved Mention" w:semiHidden="1" w:unhideWhenUsed="1"/>
-    <w:lsdException w:name="Smart Link" w:semiHidden="1" w:unhideWhenUsed="1"/>
   </w:latentStyles>
   <w:style w:type="paragraph" w:default="1" w:styleId="Normalny">
     <w:name w:val="Normal"/>
@@ -21328,7 +21359,7 @@
       <w:lang w:eastAsia="en-US"/>
     </w:rPr>
   </w:style>
-  <w:style w:type="character" w:styleId="Nierozpoznanawzmianka">
+  <w:style w:type="character" w:customStyle="1" w:styleId="UnresolvedMention">
     <w:name w:val="Unresolved Mention"/>
     <w:basedOn w:val="Domylnaczcionkaakapitu"/>
     <w:uiPriority w:val="99"/>
@@ -21705,7 +21736,7 @@
 </file>
 
 <file path=customXml/itemProps1.xml><?xml version="1.0" encoding="utf-8"?>
-<ds:datastoreItem xmlns:ds="http://schemas.openxmlformats.org/officeDocument/2006/customXml" ds:itemID="{DECCD7A3-38BE-4A8E-8358-83852A3F8ADC}">
+<ds:datastoreItem xmlns:ds="http://schemas.openxmlformats.org/officeDocument/2006/customXml" ds:itemID="{2380E666-3D1D-4C61-A3FB-46DB592D8424}">
   <ds:schemaRefs>
     <ds:schemaRef ds:uri="http://schemas.openxmlformats.org/officeDocument/2006/bibliography"/>
   </ds:schemaRefs>

</xml_diff>